<commit_message>
Update Gas Leakage Detector with Telegram Alerts.docx
</commit_message>
<xml_diff>
--- a/Document/Gas Leakage Detector with Telegram Alerts.docx
+++ b/Document/Gas Leakage Detector with Telegram Alerts.docx
@@ -266,15 +266,7 @@
           <w:sz w:val="24"/>
           <w:szCs w:val="24"/>
         </w:rPr>
-        <w:t xml:space="preserve"> </w:t>
-      </w:r>
-      <w:r>
-        <w:rPr>
-          <w:rFonts w:cstheme="minorHAnsi"/>
-          <w:sz w:val="24"/>
-          <w:szCs w:val="24"/>
-        </w:rPr>
-        <w:t>(Sensor for detecting Carbon Monoxide, Coal Gas, Liquefied Gas)</w:t>
+        <w:t xml:space="preserve"> (Sensor for detecting Carbon Monoxide, Coal Gas, Liquefied Gas)</w:t>
       </w:r>
     </w:p>
     <w:p>
@@ -305,15 +297,7 @@
           <w:sz w:val="24"/>
           <w:szCs w:val="24"/>
         </w:rPr>
-        <w:t xml:space="preserve"> </w:t>
-      </w:r>
-      <w:r>
-        <w:rPr>
-          <w:rFonts w:cstheme="minorHAnsi"/>
-          <w:sz w:val="24"/>
-          <w:szCs w:val="24"/>
-        </w:rPr>
-        <w:t>(Sensor for detecting Alcohol Vapor)</w:t>
+        <w:t xml:space="preserve"> (Sensor for detecting Alcohol Vapor)</w:t>
       </w:r>
     </w:p>
     <w:p>
@@ -344,27 +328,13 @@
           <w:sz w:val="24"/>
           <w:szCs w:val="24"/>
         </w:rPr>
-        <w:t xml:space="preserve"> </w:t>
-      </w:r>
-      <w:r>
-        <w:rPr>
-          <w:rFonts w:cstheme="minorHAnsi"/>
-          <w:sz w:val="24"/>
-          <w:szCs w:val="24"/>
-        </w:rPr>
-        <w:t>(Sensor for detectin</w:t>
-      </w:r>
-      <w:r>
-        <w:rPr>
-          <w:rFonts w:cstheme="minorHAnsi"/>
-        </w:rPr>
-        <w:t xml:space="preserve">g </w:t>
-      </w:r>
-      <w:r>
-        <w:rPr>
-          <w:rFonts w:cstheme="minorHAnsi"/>
-        </w:rPr>
-        <w:t>Methane (CNG) gas</w:t>
+        <w:t xml:space="preserve"> (Sensor for detectin</w:t>
+      </w:r>
+      <w:r>
+        <w:rPr>
+          <w:rFonts w:cstheme="minorHAnsi"/>
+        </w:rPr>
+        <w:t>g Methane (CNG) gas</w:t>
       </w:r>
       <w:r>
         <w:rPr>
@@ -577,7 +547,7 @@
           <w:sz w:val="24"/>
           <w:szCs w:val="24"/>
         </w:rPr>
-        <w:t>MQTTX</w:t>
+        <w:t>MQTT</w:t>
       </w:r>
     </w:p>
     <w:p>
@@ -640,6 +610,7 @@
           <w:szCs w:val="24"/>
         </w:rPr>
       </w:pPr>
+      <w:proofErr w:type="spellStart"/>
       <w:r>
         <w:rPr>
           <w:rFonts w:cstheme="minorHAnsi"/>
@@ -648,6 +619,7 @@
         </w:rPr>
         <w:t>InfluxDB</w:t>
       </w:r>
+      <w:proofErr w:type="spellEnd"/>
     </w:p>
     <w:p>
       <w:pPr>
@@ -656,22 +628,35 @@
         <w:jc w:val="center"/>
         <w:rPr>
           <w:rFonts w:cstheme="minorHAnsi"/>
-          <w:sz w:val="24"/>
-          <w:szCs w:val="24"/>
-        </w:rPr>
-      </w:pPr>
-      <w:r>
-        <w:rPr>
-          <w:rFonts w:cstheme="minorHAnsi"/>
           <w:noProof/>
           <w:sz w:val="24"/>
           <w:szCs w:val="24"/>
         </w:rPr>
+      </w:pPr>
+    </w:p>
+    <w:p>
+      <w:pPr>
+        <w:pStyle w:val="NoSpacing"/>
+        <w:ind w:left="720"/>
+        <w:jc w:val="center"/>
+        <w:rPr>
+          <w:rFonts w:cstheme="minorHAnsi"/>
+          <w:sz w:val="24"/>
+          <w:szCs w:val="24"/>
+        </w:rPr>
+      </w:pPr>
+      <w:r>
+        <w:rPr>
+          <w:rFonts w:cstheme="minorHAnsi"/>
+          <w:noProof/>
+          <w:sz w:val="24"/>
+          <w:szCs w:val="24"/>
+        </w:rPr>
         <w:drawing>
-          <wp:inline distT="0" distB="0" distL="0" distR="0" wp14:anchorId="532730EC" wp14:editId="5618BCDB">
-            <wp:extent cx="3012980" cy="2019631"/>
+          <wp:inline distT="0" distB="0" distL="0" distR="0" wp14:anchorId="642BF842" wp14:editId="124A6147">
+            <wp:extent cx="2667000" cy="1780375"/>
             <wp:effectExtent l="0" t="0" r="0" b="0"/>
-            <wp:docPr id="65238716" name="Picture 3"/>
+            <wp:docPr id="506702664" name="Picture 1"/>
             <wp:cNvGraphicFramePr>
               <a:graphicFrameLocks xmlns:a="http://schemas.openxmlformats.org/drawingml/2006/main" noChangeAspect="1"/>
             </wp:cNvGraphicFramePr>
@@ -679,7 +664,7 @@
               <a:graphicData uri="http://schemas.openxmlformats.org/drawingml/2006/picture">
                 <pic:pic xmlns:pic="http://schemas.openxmlformats.org/drawingml/2006/picture">
                   <pic:nvPicPr>
-                    <pic:cNvPr id="0" name="Picture 3"/>
+                    <pic:cNvPr id="0" name="Picture 1"/>
                     <pic:cNvPicPr>
                       <a:picLocks noChangeAspect="1" noChangeArrowheads="1"/>
                     </pic:cNvPicPr>
@@ -692,13 +677,13 @@
                         </a:ext>
                       </a:extLst>
                     </a:blip>
-                    <a:srcRect l="37226" t="34323" r="36656" b="34550"/>
+                    <a:srcRect l="38886" t="37019" r="39010" b="36787"/>
                     <a:stretch/>
                   </pic:blipFill>
                   <pic:spPr bwMode="auto">
                     <a:xfrm>
                       <a:off x="0" y="0"/>
-                      <a:ext cx="3028051" cy="2029733"/>
+                      <a:ext cx="2698264" cy="1801246"/>
                     </a:xfrm>
                     <a:prstGeom prst="rect">
                       <a:avLst/>
@@ -809,6 +794,8 @@
           <w:rFonts w:cstheme="minorHAnsi"/>
           <w:b/>
           <w:bCs/>
+          <w:sz w:val="28"/>
+          <w:szCs w:val="28"/>
         </w:rPr>
       </w:pPr>
     </w:p>
@@ -857,9 +844,9 @@
           <w:szCs w:val="28"/>
         </w:rPr>
         <w:drawing>
-          <wp:inline distT="0" distB="0" distL="0" distR="0" wp14:anchorId="1382D9BF" wp14:editId="4BFCE84B">
-            <wp:extent cx="5041127" cy="2689233"/>
-            <wp:effectExtent l="0" t="0" r="7620" b="0"/>
+          <wp:inline distT="0" distB="0" distL="0" distR="0" wp14:anchorId="1382D9BF" wp14:editId="673AF61F">
+            <wp:extent cx="4874463" cy="2600325"/>
+            <wp:effectExtent l="0" t="0" r="2540" b="0"/>
             <wp:docPr id="803312525" name="Picture 1"/>
             <wp:cNvGraphicFramePr>
               <a:graphicFrameLocks xmlns:a="http://schemas.openxmlformats.org/drawingml/2006/main" noChangeAspect="1"/>
@@ -879,7 +866,7 @@
                   <pic:spPr bwMode="auto">
                     <a:xfrm>
                       <a:off x="0" y="0"/>
-                      <a:ext cx="5083660" cy="2711923"/>
+                      <a:ext cx="4932912" cy="2631505"/>
                     </a:xfrm>
                     <a:prstGeom prst="rect">
                       <a:avLst/>
@@ -2455,31 +2442,7 @@
           <w14:ligatures w14:val="none"/>
         </w:rPr>
         <w:lastRenderedPageBreak/>
-        <w:t xml:space="preserve">Install </w:t>
-      </w:r>
-      <w:r>
-        <w:rPr>
-          <w:rFonts w:eastAsia="Times New Roman" w:cstheme="minorHAnsi"/>
-          <w:color w:val="0E101A"/>
-          <w:kern w:val="0"/>
-          <w:sz w:val="24"/>
-          <w:szCs w:val="24"/>
-          <w:lang w:eastAsia="en-IN"/>
-          <w14:ligatures w14:val="none"/>
-        </w:rPr>
-        <w:t>requests</w:t>
-      </w:r>
-      <w:r>
-        <w:rPr>
-          <w:rFonts w:eastAsia="Times New Roman" w:cstheme="minorHAnsi"/>
-          <w:color w:val="0E101A"/>
-          <w:kern w:val="0"/>
-          <w:sz w:val="24"/>
-          <w:szCs w:val="24"/>
-          <w:lang w:eastAsia="en-IN"/>
-          <w14:ligatures w14:val="none"/>
-        </w:rPr>
-        <w:t>: In the terminal window, type the following command and press Enter:</w:t>
+        <w:t>Install requests: In the terminal window, type the following command and press Enter:</w:t>
       </w:r>
       <w:r>
         <w:rPr>
@@ -2505,21 +2468,7 @@
           <w:lang w:eastAsia="en-IN"/>
           <w14:ligatures w14:val="none"/>
         </w:rPr>
-        <w:t xml:space="preserve">pip! Install </w:t>
-      </w:r>
-      <w:r>
-        <w:rPr>
-          <w:rFonts w:eastAsia="Times New Roman" w:cstheme="minorHAnsi"/>
-          <w:b/>
-          <w:bCs/>
-          <w:color w:val="0E101A"/>
-          <w:kern w:val="0"/>
-          <w:sz w:val="24"/>
-          <w:szCs w:val="24"/>
-          <w:lang w:eastAsia="en-IN"/>
-          <w14:ligatures w14:val="none"/>
-        </w:rPr>
-        <w:t>requests</w:t>
+        <w:t>pip! Install requests</w:t>
       </w:r>
     </w:p>
     <w:p>
@@ -2551,31 +2500,7 @@
           <w:lang w:eastAsia="en-IN"/>
           <w14:ligatures w14:val="none"/>
         </w:rPr>
-        <w:t xml:space="preserve">Install </w:t>
-      </w:r>
-      <w:r>
-        <w:rPr>
-          <w:rFonts w:eastAsia="Times New Roman" w:cstheme="minorHAnsi"/>
-          <w:color w:val="0E101A"/>
-          <w:kern w:val="0"/>
-          <w:sz w:val="24"/>
-          <w:szCs w:val="24"/>
-          <w:lang w:eastAsia="en-IN"/>
-          <w14:ligatures w14:val="none"/>
-        </w:rPr>
-        <w:t>Telegram</w:t>
-      </w:r>
-      <w:r>
-        <w:rPr>
-          <w:rFonts w:eastAsia="Times New Roman" w:cstheme="minorHAnsi"/>
-          <w:color w:val="0E101A"/>
-          <w:kern w:val="0"/>
-          <w:sz w:val="24"/>
-          <w:szCs w:val="24"/>
-          <w:lang w:eastAsia="en-IN"/>
-          <w14:ligatures w14:val="none"/>
-        </w:rPr>
-        <w:t>: In the terminal window, type the following command and press Enter:</w:t>
+        <w:t>Install Telegram: In the terminal window, type the following command and press Enter:</w:t>
       </w:r>
       <w:r>
         <w:rPr>
@@ -2601,21 +2526,7 @@
           <w:lang w:eastAsia="en-IN"/>
           <w14:ligatures w14:val="none"/>
         </w:rPr>
-        <w:t xml:space="preserve">pip! Install </w:t>
-      </w:r>
-      <w:r>
-        <w:rPr>
-          <w:rFonts w:eastAsia="Times New Roman" w:cstheme="minorHAnsi"/>
-          <w:b/>
-          <w:bCs/>
-          <w:color w:val="0E101A"/>
-          <w:kern w:val="0"/>
-          <w:sz w:val="24"/>
-          <w:szCs w:val="24"/>
-          <w:lang w:eastAsia="en-IN"/>
-          <w14:ligatures w14:val="none"/>
-        </w:rPr>
-        <w:t>telegram</w:t>
+        <w:t>pip! Install telegram</w:t>
       </w:r>
     </w:p>
     <w:p>
@@ -4096,6 +4007,19 @@
         <w:jc w:val="both"/>
         <w:rPr>
           <w:rFonts w:eastAsia="Times New Roman" w:cstheme="minorHAnsi"/>
+          <w:color w:val="0E101A"/>
+          <w:kern w:val="0"/>
+          <w:lang w:eastAsia="en-IN"/>
+          <w14:ligatures w14:val="none"/>
+        </w:rPr>
+      </w:pPr>
+    </w:p>
+    <w:p>
+      <w:pPr>
+        <w:pStyle w:val="NoSpacing"/>
+        <w:jc w:val="both"/>
+        <w:rPr>
+          <w:rFonts w:eastAsia="Times New Roman" w:cstheme="minorHAnsi"/>
           <w:b/>
           <w:bCs/>
           <w:color w:val="0E101A"/>
@@ -4118,6 +4042,7 @@
           <w:lang w:eastAsia="en-IN"/>
           <w14:ligatures w14:val="none"/>
         </w:rPr>
+        <w:lastRenderedPageBreak/>
         <w:t>Setup Phase:</w:t>
       </w:r>
     </w:p>
@@ -4149,7 +4074,6 @@
           <w:lang w:eastAsia="en-IN"/>
           <w14:ligatures w14:val="none"/>
         </w:rPr>
-        <w:lastRenderedPageBreak/>
         <w:t xml:space="preserve">In this initial phase, we create the necessary infrastructure to facilitate communication and data storage. </w:t>
       </w:r>
     </w:p>
@@ -4941,6 +4865,7 @@
           <w:lang w:eastAsia="en-IN"/>
           <w14:ligatures w14:val="none"/>
         </w:rPr>
+        <w:lastRenderedPageBreak/>
         <w:t>Telegram Alerting Phase:</w:t>
       </w:r>
     </w:p>
@@ -4972,7 +4897,6 @@
           <w:lang w:eastAsia="en-IN"/>
           <w14:ligatures w14:val="none"/>
         </w:rPr>
-        <w:lastRenderedPageBreak/>
         <w:t>The Gas Detection System utilizes the Telegram API to send alerts and notifications to users based on the estimated average gas concentration.</w:t>
       </w:r>
     </w:p>
@@ -5725,6 +5649,7 @@
           <w:sz w:val="24"/>
           <w:szCs w:val="24"/>
         </w:rPr>
+        <w:lastRenderedPageBreak/>
         <w:t xml:space="preserve">Sensor2 - </w:t>
       </w:r>
       <w:r>
@@ -5756,7 +5681,6 @@
           <w:sz w:val="24"/>
           <w:szCs w:val="24"/>
         </w:rPr>
-        <w:lastRenderedPageBreak/>
         <w:t xml:space="preserve">Sensor3 - </w:t>
       </w:r>
       <w:r>
@@ -6587,6 +6511,7 @@
                 <w:sz w:val="24"/>
                 <w:szCs w:val="24"/>
               </w:rPr>
+              <w:lastRenderedPageBreak/>
               <w:t>{</w:t>
             </w:r>
           </w:p>
@@ -6625,7 +6550,6 @@
                 <w:sz w:val="24"/>
                 <w:szCs w:val="24"/>
               </w:rPr>
-              <w:lastRenderedPageBreak/>
               <w:t xml:space="preserve">  Ethernet.init(17);</w:t>
             </w:r>
           </w:p>
@@ -7413,6 +7337,7 @@
                 <w:sz w:val="24"/>
                 <w:szCs w:val="24"/>
               </w:rPr>
+              <w:lastRenderedPageBreak/>
               <w:t xml:space="preserve">  client.publish(Sensor3Topic, payload);</w:t>
             </w:r>
           </w:p>
@@ -7443,782 +7368,782 @@
                 <w:sz w:val="24"/>
                 <w:szCs w:val="24"/>
               </w:rPr>
+              <w:t xml:space="preserve">  snprintf(payload, sizeof(payload), "%f", Sensor4Value);</w:t>
+            </w:r>
+          </w:p>
+          <w:p>
+            <w:pPr>
+              <w:pStyle w:val="NoSpacing"/>
+              <w:jc w:val="both"/>
+              <w:rPr>
+                <w:rFonts w:cstheme="minorHAnsi"/>
+                <w:sz w:val="24"/>
+                <w:szCs w:val="24"/>
+              </w:rPr>
+            </w:pPr>
+            <w:r>
+              <w:rPr>
+                <w:rFonts w:cstheme="minorHAnsi"/>
+                <w:sz w:val="24"/>
+                <w:szCs w:val="24"/>
+              </w:rPr>
+              <w:t xml:space="preserve">  client.publish(Sensor4Topic, payload);</w:t>
+            </w:r>
+          </w:p>
+          <w:p>
+            <w:pPr>
+              <w:pStyle w:val="NoSpacing"/>
+              <w:jc w:val="both"/>
+              <w:rPr>
+                <w:rFonts w:cstheme="minorHAnsi"/>
+                <w:sz w:val="24"/>
+                <w:szCs w:val="24"/>
+              </w:rPr>
+            </w:pPr>
+          </w:p>
+          <w:p>
+            <w:pPr>
+              <w:pStyle w:val="NoSpacing"/>
+              <w:jc w:val="both"/>
+              <w:rPr>
+                <w:rFonts w:cstheme="minorHAnsi"/>
+                <w:sz w:val="24"/>
+                <w:szCs w:val="24"/>
+              </w:rPr>
+            </w:pPr>
+            <w:r>
+              <w:rPr>
+                <w:rFonts w:cstheme="minorHAnsi"/>
+                <w:sz w:val="24"/>
+                <w:szCs w:val="24"/>
+              </w:rPr>
+              <w:t xml:space="preserve">  // Adjust the interval between readings and publications</w:t>
+            </w:r>
+          </w:p>
+          <w:p>
+            <w:pPr>
+              <w:pStyle w:val="NoSpacing"/>
+              <w:jc w:val="both"/>
+              <w:rPr>
+                <w:rFonts w:cstheme="minorHAnsi"/>
+                <w:sz w:val="24"/>
+                <w:szCs w:val="24"/>
+              </w:rPr>
+            </w:pPr>
+            <w:r>
+              <w:rPr>
+                <w:rFonts w:cstheme="minorHAnsi"/>
+                <w:sz w:val="24"/>
+                <w:szCs w:val="24"/>
+              </w:rPr>
+              <w:t xml:space="preserve">  delay(10000);</w:t>
+            </w:r>
+          </w:p>
+          <w:p>
+            <w:pPr>
+              <w:pStyle w:val="NoSpacing"/>
+              <w:jc w:val="both"/>
+              <w:rPr>
+                <w:rFonts w:cstheme="minorHAnsi"/>
+                <w:sz w:val="24"/>
+                <w:szCs w:val="24"/>
+              </w:rPr>
+            </w:pPr>
+            <w:r>
+              <w:rPr>
+                <w:rFonts w:cstheme="minorHAnsi"/>
+                <w:sz w:val="24"/>
+                <w:szCs w:val="24"/>
+              </w:rPr>
+              <w:t>}</w:t>
+            </w:r>
+          </w:p>
+          <w:p>
+            <w:pPr>
+              <w:pStyle w:val="NoSpacing"/>
+              <w:jc w:val="both"/>
+              <w:rPr>
+                <w:rFonts w:cstheme="minorHAnsi"/>
+                <w:sz w:val="24"/>
+                <w:szCs w:val="24"/>
+              </w:rPr>
+            </w:pPr>
+          </w:p>
+          <w:p>
+            <w:pPr>
+              <w:pStyle w:val="NoSpacing"/>
+              <w:jc w:val="both"/>
+              <w:rPr>
+                <w:rFonts w:cstheme="minorHAnsi"/>
+                <w:sz w:val="24"/>
+                <w:szCs w:val="24"/>
+              </w:rPr>
+            </w:pPr>
+            <w:r>
+              <w:rPr>
+                <w:rFonts w:cstheme="minorHAnsi"/>
+                <w:sz w:val="24"/>
+                <w:szCs w:val="24"/>
+              </w:rPr>
+              <w:t>// Function to read gas sensor value</w:t>
+            </w:r>
+          </w:p>
+          <w:p>
+            <w:pPr>
+              <w:pStyle w:val="NoSpacing"/>
+              <w:jc w:val="both"/>
+              <w:rPr>
+                <w:rFonts w:cstheme="minorHAnsi"/>
+                <w:sz w:val="24"/>
+                <w:szCs w:val="24"/>
+              </w:rPr>
+            </w:pPr>
+            <w:r>
+              <w:rPr>
+                <w:rFonts w:cstheme="minorHAnsi"/>
+                <w:sz w:val="24"/>
+                <w:szCs w:val="24"/>
+              </w:rPr>
+              <w:t>float readSensor1() {</w:t>
+            </w:r>
+          </w:p>
+          <w:p>
+            <w:pPr>
+              <w:pStyle w:val="NoSpacing"/>
+              <w:jc w:val="both"/>
+              <w:rPr>
+                <w:rFonts w:cstheme="minorHAnsi"/>
+                <w:sz w:val="24"/>
+                <w:szCs w:val="24"/>
+              </w:rPr>
+            </w:pPr>
+            <w:r>
+              <w:rPr>
+                <w:rFonts w:cstheme="minorHAnsi"/>
+                <w:sz w:val="24"/>
+                <w:szCs w:val="24"/>
+              </w:rPr>
+              <w:t xml:space="preserve">  // Read the analog value from the gas sensor using analogRead function</w:t>
+            </w:r>
+          </w:p>
+          <w:p>
+            <w:pPr>
+              <w:pStyle w:val="NoSpacing"/>
+              <w:jc w:val="both"/>
+              <w:rPr>
+                <w:rFonts w:cstheme="minorHAnsi"/>
+                <w:sz w:val="24"/>
+                <w:szCs w:val="24"/>
+              </w:rPr>
+            </w:pPr>
+            <w:r>
+              <w:rPr>
+                <w:rFonts w:cstheme="minorHAnsi"/>
+                <w:sz w:val="24"/>
+                <w:szCs w:val="24"/>
+              </w:rPr>
+              <w:t xml:space="preserve">  int Sensor1Value = analogRead(Sensor1Pin);</w:t>
+            </w:r>
+          </w:p>
+          <w:p>
+            <w:pPr>
+              <w:pStyle w:val="NoSpacing"/>
+              <w:jc w:val="both"/>
+              <w:rPr>
+                <w:rFonts w:cstheme="minorHAnsi"/>
+                <w:sz w:val="24"/>
+                <w:szCs w:val="24"/>
+              </w:rPr>
+            </w:pPr>
+          </w:p>
+          <w:p>
+            <w:pPr>
+              <w:pStyle w:val="NoSpacing"/>
+              <w:jc w:val="both"/>
+              <w:rPr>
+                <w:rFonts w:cstheme="minorHAnsi"/>
+                <w:sz w:val="24"/>
+                <w:szCs w:val="24"/>
+              </w:rPr>
+            </w:pPr>
+            <w:r>
+              <w:rPr>
+                <w:rFonts w:cstheme="minorHAnsi"/>
+                <w:sz w:val="24"/>
+                <w:szCs w:val="24"/>
+              </w:rPr>
+              <w:t xml:space="preserve">  // Display the raw analog value on the Serial Monitor</w:t>
+            </w:r>
+          </w:p>
+          <w:p>
+            <w:pPr>
+              <w:pStyle w:val="NoSpacing"/>
+              <w:jc w:val="both"/>
+              <w:rPr>
+                <w:rFonts w:cstheme="minorHAnsi"/>
+                <w:sz w:val="24"/>
+                <w:szCs w:val="24"/>
+              </w:rPr>
+            </w:pPr>
+            <w:r>
+              <w:rPr>
+                <w:rFonts w:cstheme="minorHAnsi"/>
+                <w:sz w:val="24"/>
+                <w:szCs w:val="24"/>
+              </w:rPr>
+              <w:t xml:space="preserve">  Serial.print("Sensor 1 Value: ");</w:t>
+            </w:r>
+          </w:p>
+          <w:p>
+            <w:pPr>
+              <w:pStyle w:val="NoSpacing"/>
+              <w:jc w:val="both"/>
+              <w:rPr>
+                <w:rFonts w:cstheme="minorHAnsi"/>
+                <w:sz w:val="24"/>
+                <w:szCs w:val="24"/>
+              </w:rPr>
+            </w:pPr>
+            <w:r>
+              <w:rPr>
+                <w:rFonts w:cstheme="minorHAnsi"/>
+                <w:sz w:val="24"/>
+                <w:szCs w:val="24"/>
+              </w:rPr>
+              <w:t xml:space="preserve">  Serial.println(Sensor1Value);</w:t>
+            </w:r>
+          </w:p>
+          <w:p>
+            <w:pPr>
+              <w:pStyle w:val="NoSpacing"/>
+              <w:jc w:val="both"/>
+              <w:rPr>
+                <w:rFonts w:cstheme="minorHAnsi"/>
+                <w:sz w:val="24"/>
+                <w:szCs w:val="24"/>
+              </w:rPr>
+            </w:pPr>
+          </w:p>
+          <w:p>
+            <w:pPr>
+              <w:pStyle w:val="NoSpacing"/>
+              <w:jc w:val="both"/>
+              <w:rPr>
+                <w:rFonts w:cstheme="minorHAnsi"/>
+                <w:sz w:val="24"/>
+                <w:szCs w:val="24"/>
+              </w:rPr>
+            </w:pPr>
+            <w:r>
+              <w:rPr>
+                <w:rFonts w:cstheme="minorHAnsi"/>
+                <w:sz w:val="24"/>
+                <w:szCs w:val="24"/>
+              </w:rPr>
+              <w:t xml:space="preserve">  return Sensor1Value; // Return the raw analog value without mapping or scaling</w:t>
+            </w:r>
+          </w:p>
+          <w:p>
+            <w:pPr>
+              <w:pStyle w:val="NoSpacing"/>
+              <w:jc w:val="both"/>
+              <w:rPr>
+                <w:rFonts w:cstheme="minorHAnsi"/>
+                <w:sz w:val="24"/>
+                <w:szCs w:val="24"/>
+              </w:rPr>
+            </w:pPr>
+            <w:r>
+              <w:rPr>
+                <w:rFonts w:cstheme="minorHAnsi"/>
+                <w:sz w:val="24"/>
+                <w:szCs w:val="24"/>
+              </w:rPr>
+              <w:t>}</w:t>
+            </w:r>
+          </w:p>
+          <w:p>
+            <w:pPr>
+              <w:pStyle w:val="NoSpacing"/>
+              <w:jc w:val="both"/>
+              <w:rPr>
+                <w:rFonts w:cstheme="minorHAnsi"/>
+                <w:sz w:val="24"/>
+                <w:szCs w:val="24"/>
+              </w:rPr>
+            </w:pPr>
+          </w:p>
+          <w:p>
+            <w:pPr>
+              <w:pStyle w:val="NoSpacing"/>
+              <w:jc w:val="both"/>
+              <w:rPr>
+                <w:rFonts w:cstheme="minorHAnsi"/>
+                <w:sz w:val="24"/>
+                <w:szCs w:val="24"/>
+              </w:rPr>
+            </w:pPr>
+            <w:r>
+              <w:rPr>
+                <w:rFonts w:cstheme="minorHAnsi"/>
+                <w:sz w:val="24"/>
+                <w:szCs w:val="24"/>
+              </w:rPr>
+              <w:t>// Function to read sensor 2 value</w:t>
+            </w:r>
+            <w:r>
+              <w:rPr>
+                <w:rFonts w:cstheme="minorHAnsi"/>
+                <w:sz w:val="24"/>
+                <w:szCs w:val="24"/>
+              </w:rPr>
+              <w:t xml:space="preserve"> </w:t>
+            </w:r>
+          </w:p>
+          <w:p>
+            <w:pPr>
+              <w:pStyle w:val="NoSpacing"/>
+              <w:jc w:val="both"/>
+              <w:rPr>
+                <w:rFonts w:cstheme="minorHAnsi"/>
+                <w:sz w:val="24"/>
+                <w:szCs w:val="24"/>
+              </w:rPr>
+            </w:pPr>
+            <w:r>
+              <w:rPr>
+                <w:rFonts w:cstheme="minorHAnsi"/>
+                <w:sz w:val="24"/>
+                <w:szCs w:val="24"/>
+              </w:rPr>
+              <w:t>float readSensor2() {</w:t>
+            </w:r>
+          </w:p>
+          <w:p>
+            <w:pPr>
+              <w:pStyle w:val="NoSpacing"/>
+              <w:jc w:val="both"/>
+              <w:rPr>
+                <w:rFonts w:cstheme="minorHAnsi"/>
+                <w:sz w:val="24"/>
+                <w:szCs w:val="24"/>
+              </w:rPr>
+            </w:pPr>
+            <w:r>
+              <w:rPr>
+                <w:rFonts w:cstheme="minorHAnsi"/>
+                <w:sz w:val="24"/>
+                <w:szCs w:val="24"/>
+              </w:rPr>
+              <w:t xml:space="preserve">  // Read the analog value from the second sensor using analogRead function</w:t>
+            </w:r>
+          </w:p>
+          <w:p>
+            <w:pPr>
+              <w:pStyle w:val="NoSpacing"/>
+              <w:jc w:val="both"/>
+              <w:rPr>
+                <w:rFonts w:cstheme="minorHAnsi"/>
+                <w:sz w:val="24"/>
+                <w:szCs w:val="24"/>
+              </w:rPr>
+            </w:pPr>
+            <w:r>
+              <w:rPr>
+                <w:rFonts w:cstheme="minorHAnsi"/>
+                <w:sz w:val="24"/>
+                <w:szCs w:val="24"/>
+              </w:rPr>
+              <w:t xml:space="preserve">  int Sensor2Value = analogRead(Sensor2Pin);</w:t>
+            </w:r>
+          </w:p>
+          <w:p>
+            <w:pPr>
+              <w:pStyle w:val="NoSpacing"/>
+              <w:jc w:val="both"/>
+              <w:rPr>
+                <w:rFonts w:cstheme="minorHAnsi"/>
+                <w:sz w:val="24"/>
+                <w:szCs w:val="24"/>
+              </w:rPr>
+            </w:pPr>
+          </w:p>
+          <w:p>
+            <w:pPr>
+              <w:pStyle w:val="NoSpacing"/>
+              <w:jc w:val="both"/>
+              <w:rPr>
+                <w:rFonts w:cstheme="minorHAnsi"/>
+                <w:sz w:val="24"/>
+                <w:szCs w:val="24"/>
+              </w:rPr>
+            </w:pPr>
+            <w:r>
+              <w:rPr>
+                <w:rFonts w:cstheme="minorHAnsi"/>
+                <w:sz w:val="24"/>
+                <w:szCs w:val="24"/>
+              </w:rPr>
+              <w:t xml:space="preserve">  // Display the raw analog value on the Serial Monitor</w:t>
+            </w:r>
+          </w:p>
+          <w:p>
+            <w:pPr>
+              <w:pStyle w:val="NoSpacing"/>
+              <w:jc w:val="both"/>
+              <w:rPr>
+                <w:rFonts w:cstheme="minorHAnsi"/>
+                <w:sz w:val="24"/>
+                <w:szCs w:val="24"/>
+              </w:rPr>
+            </w:pPr>
+            <w:r>
+              <w:rPr>
+                <w:rFonts w:cstheme="minorHAnsi"/>
+                <w:sz w:val="24"/>
+                <w:szCs w:val="24"/>
+              </w:rPr>
+              <w:t xml:space="preserve">  Serial.print("Sensor 2 Value: ");</w:t>
+            </w:r>
+          </w:p>
+          <w:p>
+            <w:pPr>
+              <w:pStyle w:val="NoSpacing"/>
+              <w:jc w:val="both"/>
+              <w:rPr>
+                <w:rFonts w:cstheme="minorHAnsi"/>
+                <w:sz w:val="24"/>
+                <w:szCs w:val="24"/>
+              </w:rPr>
+            </w:pPr>
+            <w:r>
+              <w:rPr>
+                <w:rFonts w:cstheme="minorHAnsi"/>
+                <w:sz w:val="24"/>
+                <w:szCs w:val="24"/>
+              </w:rPr>
+              <w:t xml:space="preserve">  Serial.println(Sensor2Value);</w:t>
+            </w:r>
+          </w:p>
+          <w:p>
+            <w:pPr>
+              <w:pStyle w:val="NoSpacing"/>
+              <w:jc w:val="both"/>
+              <w:rPr>
+                <w:rFonts w:cstheme="minorHAnsi"/>
+                <w:sz w:val="24"/>
+                <w:szCs w:val="24"/>
+              </w:rPr>
+            </w:pPr>
+          </w:p>
+          <w:p>
+            <w:pPr>
+              <w:pStyle w:val="NoSpacing"/>
+              <w:jc w:val="both"/>
+              <w:rPr>
+                <w:rFonts w:cstheme="minorHAnsi"/>
+                <w:sz w:val="24"/>
+                <w:szCs w:val="24"/>
+              </w:rPr>
+            </w:pPr>
+            <w:r>
+              <w:rPr>
+                <w:rFonts w:cstheme="minorHAnsi"/>
+                <w:sz w:val="24"/>
+                <w:szCs w:val="24"/>
+              </w:rPr>
+              <w:t xml:space="preserve">  return Sensor2Value; // Return the raw analog value without mapping or scaling</w:t>
+            </w:r>
+          </w:p>
+          <w:p>
+            <w:pPr>
+              <w:pStyle w:val="NoSpacing"/>
+              <w:jc w:val="both"/>
+              <w:rPr>
+                <w:rFonts w:cstheme="minorHAnsi"/>
+                <w:sz w:val="24"/>
+                <w:szCs w:val="24"/>
+              </w:rPr>
+            </w:pPr>
+            <w:r>
+              <w:rPr>
+                <w:rFonts w:cstheme="minorHAnsi"/>
+                <w:sz w:val="24"/>
+                <w:szCs w:val="24"/>
+              </w:rPr>
+              <w:t>}</w:t>
+            </w:r>
+          </w:p>
+          <w:p>
+            <w:pPr>
+              <w:pStyle w:val="NoSpacing"/>
+              <w:jc w:val="both"/>
+              <w:rPr>
+                <w:rFonts w:cstheme="minorHAnsi"/>
+                <w:sz w:val="24"/>
+                <w:szCs w:val="24"/>
+              </w:rPr>
+            </w:pPr>
+          </w:p>
+          <w:p>
+            <w:pPr>
+              <w:pStyle w:val="NoSpacing"/>
+              <w:jc w:val="both"/>
+              <w:rPr>
+                <w:rFonts w:cstheme="minorHAnsi"/>
+                <w:sz w:val="24"/>
+                <w:szCs w:val="24"/>
+              </w:rPr>
+            </w:pPr>
+            <w:r>
+              <w:rPr>
+                <w:rFonts w:cstheme="minorHAnsi"/>
+                <w:sz w:val="24"/>
+                <w:szCs w:val="24"/>
+              </w:rPr>
+              <w:t>// Function to read sensor 3 value</w:t>
+            </w:r>
+          </w:p>
+          <w:p>
+            <w:pPr>
+              <w:pStyle w:val="NoSpacing"/>
+              <w:jc w:val="both"/>
+              <w:rPr>
+                <w:rFonts w:cstheme="minorHAnsi"/>
+                <w:sz w:val="24"/>
+                <w:szCs w:val="24"/>
+              </w:rPr>
+            </w:pPr>
+            <w:r>
+              <w:rPr>
+                <w:rFonts w:cstheme="minorHAnsi"/>
+                <w:sz w:val="24"/>
+                <w:szCs w:val="24"/>
+              </w:rPr>
+              <w:t>float readSensor3() {</w:t>
+            </w:r>
+          </w:p>
+          <w:p>
+            <w:pPr>
+              <w:pStyle w:val="NoSpacing"/>
+              <w:jc w:val="both"/>
+              <w:rPr>
+                <w:rFonts w:cstheme="minorHAnsi"/>
+                <w:sz w:val="24"/>
+                <w:szCs w:val="24"/>
+              </w:rPr>
+            </w:pPr>
+            <w:r>
+              <w:rPr>
+                <w:rFonts w:cstheme="minorHAnsi"/>
+                <w:sz w:val="24"/>
+                <w:szCs w:val="24"/>
+              </w:rPr>
+              <w:t xml:space="preserve">  // Read the analog value from the third sensor using analogRead function</w:t>
+            </w:r>
+          </w:p>
+          <w:p>
+            <w:pPr>
+              <w:pStyle w:val="NoSpacing"/>
+              <w:jc w:val="both"/>
+              <w:rPr>
+                <w:rFonts w:cstheme="minorHAnsi"/>
+                <w:sz w:val="24"/>
+                <w:szCs w:val="24"/>
+              </w:rPr>
+            </w:pPr>
+            <w:r>
+              <w:rPr>
+                <w:rFonts w:cstheme="minorHAnsi"/>
+                <w:sz w:val="24"/>
+                <w:szCs w:val="24"/>
+              </w:rPr>
+              <w:t xml:space="preserve">  int Sensor3Value = analogRead(Sensor3Pin);</w:t>
+            </w:r>
+          </w:p>
+          <w:p>
+            <w:pPr>
+              <w:pStyle w:val="NoSpacing"/>
+              <w:jc w:val="both"/>
+              <w:rPr>
+                <w:rFonts w:cstheme="minorHAnsi"/>
+                <w:sz w:val="24"/>
+                <w:szCs w:val="24"/>
+              </w:rPr>
+            </w:pPr>
+          </w:p>
+          <w:p>
+            <w:pPr>
+              <w:pStyle w:val="NoSpacing"/>
+              <w:jc w:val="both"/>
+              <w:rPr>
+                <w:rFonts w:cstheme="minorHAnsi"/>
+                <w:sz w:val="24"/>
+                <w:szCs w:val="24"/>
+              </w:rPr>
+            </w:pPr>
+            <w:r>
+              <w:rPr>
+                <w:rFonts w:cstheme="minorHAnsi"/>
+                <w:sz w:val="24"/>
+                <w:szCs w:val="24"/>
+              </w:rPr>
+              <w:t xml:space="preserve">  // Display the raw analog value on the Serial Monitor</w:t>
+            </w:r>
+          </w:p>
+          <w:p>
+            <w:pPr>
+              <w:pStyle w:val="NoSpacing"/>
+              <w:jc w:val="both"/>
+              <w:rPr>
+                <w:rFonts w:cstheme="minorHAnsi"/>
+                <w:sz w:val="24"/>
+                <w:szCs w:val="24"/>
+              </w:rPr>
+            </w:pPr>
+            <w:r>
+              <w:rPr>
+                <w:rFonts w:cstheme="minorHAnsi"/>
+                <w:sz w:val="24"/>
+                <w:szCs w:val="24"/>
+              </w:rPr>
+              <w:t xml:space="preserve">  Serial.print("Sensor 3 Value: ");</w:t>
+            </w:r>
+          </w:p>
+          <w:p>
+            <w:pPr>
+              <w:pStyle w:val="NoSpacing"/>
+              <w:jc w:val="both"/>
+              <w:rPr>
+                <w:rFonts w:cstheme="minorHAnsi"/>
+                <w:sz w:val="24"/>
+                <w:szCs w:val="24"/>
+              </w:rPr>
+            </w:pPr>
+            <w:r>
+              <w:rPr>
+                <w:rFonts w:cstheme="minorHAnsi"/>
+                <w:sz w:val="24"/>
+                <w:szCs w:val="24"/>
+              </w:rPr>
+              <w:t xml:space="preserve">  Serial.println(Sensor3Value);</w:t>
+            </w:r>
+          </w:p>
+          <w:p>
+            <w:pPr>
+              <w:pStyle w:val="NoSpacing"/>
+              <w:jc w:val="both"/>
+              <w:rPr>
+                <w:rFonts w:cstheme="minorHAnsi"/>
+                <w:sz w:val="24"/>
+                <w:szCs w:val="24"/>
+              </w:rPr>
+            </w:pPr>
+          </w:p>
+          <w:p>
+            <w:pPr>
+              <w:pStyle w:val="NoSpacing"/>
+              <w:jc w:val="both"/>
+              <w:rPr>
+                <w:rFonts w:cstheme="minorHAnsi"/>
+                <w:sz w:val="24"/>
+                <w:szCs w:val="24"/>
+              </w:rPr>
+            </w:pPr>
+            <w:r>
+              <w:rPr>
+                <w:rFonts w:cstheme="minorHAnsi"/>
+                <w:sz w:val="24"/>
+                <w:szCs w:val="24"/>
+              </w:rPr>
+              <w:t xml:space="preserve">  return Sensor3Value; // Return the raw analog value without mapping or scaling</w:t>
+            </w:r>
+          </w:p>
+          <w:p>
+            <w:pPr>
+              <w:pStyle w:val="NoSpacing"/>
+              <w:jc w:val="both"/>
+              <w:rPr>
+                <w:rFonts w:cstheme="minorHAnsi"/>
+                <w:sz w:val="24"/>
+                <w:szCs w:val="24"/>
+              </w:rPr>
+            </w:pPr>
+            <w:r>
+              <w:rPr>
+                <w:rFonts w:cstheme="minorHAnsi"/>
+                <w:sz w:val="24"/>
+                <w:szCs w:val="24"/>
+              </w:rPr>
+              <w:t>}</w:t>
+            </w:r>
+          </w:p>
+          <w:p>
+            <w:pPr>
+              <w:pStyle w:val="NoSpacing"/>
+              <w:jc w:val="both"/>
+              <w:rPr>
+                <w:rFonts w:cstheme="minorHAnsi"/>
+                <w:sz w:val="24"/>
+                <w:szCs w:val="24"/>
+              </w:rPr>
+            </w:pPr>
+          </w:p>
+          <w:p>
+            <w:pPr>
+              <w:pStyle w:val="NoSpacing"/>
+              <w:jc w:val="both"/>
+              <w:rPr>
+                <w:rFonts w:cstheme="minorHAnsi"/>
+                <w:sz w:val="24"/>
+                <w:szCs w:val="24"/>
+              </w:rPr>
+            </w:pPr>
+            <w:r>
+              <w:rPr>
+                <w:rFonts w:cstheme="minorHAnsi"/>
+                <w:sz w:val="24"/>
+                <w:szCs w:val="24"/>
+              </w:rPr>
+              <w:t>// Function to read sensor 4 value</w:t>
+            </w:r>
+          </w:p>
+          <w:p>
+            <w:pPr>
+              <w:pStyle w:val="NoSpacing"/>
+              <w:jc w:val="both"/>
+              <w:rPr>
+                <w:rFonts w:cstheme="minorHAnsi"/>
+                <w:sz w:val="24"/>
+                <w:szCs w:val="24"/>
+              </w:rPr>
+            </w:pPr>
+            <w:r>
+              <w:rPr>
+                <w:rFonts w:cstheme="minorHAnsi"/>
+                <w:sz w:val="24"/>
+                <w:szCs w:val="24"/>
+              </w:rPr>
+              <w:t>float readSensor4() {</w:t>
+            </w:r>
+          </w:p>
+          <w:p>
+            <w:pPr>
+              <w:pStyle w:val="NoSpacing"/>
+              <w:jc w:val="both"/>
+              <w:rPr>
+                <w:rFonts w:cstheme="minorHAnsi"/>
+                <w:sz w:val="24"/>
+                <w:szCs w:val="24"/>
+              </w:rPr>
+            </w:pPr>
+            <w:r>
+              <w:rPr>
+                <w:rFonts w:cstheme="minorHAnsi"/>
+                <w:sz w:val="24"/>
+                <w:szCs w:val="24"/>
+              </w:rPr>
               <w:lastRenderedPageBreak/>
-              <w:t xml:space="preserve">  snprintf(payload, sizeof(payload), "%f", Sensor4Value);</w:t>
-            </w:r>
-          </w:p>
-          <w:p>
-            <w:pPr>
-              <w:pStyle w:val="NoSpacing"/>
-              <w:jc w:val="both"/>
-              <w:rPr>
-                <w:rFonts w:cstheme="minorHAnsi"/>
-                <w:sz w:val="24"/>
-                <w:szCs w:val="24"/>
-              </w:rPr>
-            </w:pPr>
-            <w:r>
-              <w:rPr>
-                <w:rFonts w:cstheme="minorHAnsi"/>
-                <w:sz w:val="24"/>
-                <w:szCs w:val="24"/>
-              </w:rPr>
-              <w:t xml:space="preserve">  client.publish(Sensor4Topic, payload);</w:t>
-            </w:r>
-          </w:p>
-          <w:p>
-            <w:pPr>
-              <w:pStyle w:val="NoSpacing"/>
-              <w:jc w:val="both"/>
-              <w:rPr>
-                <w:rFonts w:cstheme="minorHAnsi"/>
-                <w:sz w:val="24"/>
-                <w:szCs w:val="24"/>
-              </w:rPr>
-            </w:pPr>
-          </w:p>
-          <w:p>
-            <w:pPr>
-              <w:pStyle w:val="NoSpacing"/>
-              <w:jc w:val="both"/>
-              <w:rPr>
-                <w:rFonts w:cstheme="minorHAnsi"/>
-                <w:sz w:val="24"/>
-                <w:szCs w:val="24"/>
-              </w:rPr>
-            </w:pPr>
-            <w:r>
-              <w:rPr>
-                <w:rFonts w:cstheme="minorHAnsi"/>
-                <w:sz w:val="24"/>
-                <w:szCs w:val="24"/>
-              </w:rPr>
-              <w:t xml:space="preserve">  // Adjust the interval between readings and publications</w:t>
-            </w:r>
-          </w:p>
-          <w:p>
-            <w:pPr>
-              <w:pStyle w:val="NoSpacing"/>
-              <w:jc w:val="both"/>
-              <w:rPr>
-                <w:rFonts w:cstheme="minorHAnsi"/>
-                <w:sz w:val="24"/>
-                <w:szCs w:val="24"/>
-              </w:rPr>
-            </w:pPr>
-            <w:r>
-              <w:rPr>
-                <w:rFonts w:cstheme="minorHAnsi"/>
-                <w:sz w:val="24"/>
-                <w:szCs w:val="24"/>
-              </w:rPr>
-              <w:t xml:space="preserve">  delay(10000);</w:t>
-            </w:r>
-          </w:p>
-          <w:p>
-            <w:pPr>
-              <w:pStyle w:val="NoSpacing"/>
-              <w:jc w:val="both"/>
-              <w:rPr>
-                <w:rFonts w:cstheme="minorHAnsi"/>
-                <w:sz w:val="24"/>
-                <w:szCs w:val="24"/>
-              </w:rPr>
-            </w:pPr>
-            <w:r>
-              <w:rPr>
-                <w:rFonts w:cstheme="minorHAnsi"/>
-                <w:sz w:val="24"/>
-                <w:szCs w:val="24"/>
-              </w:rPr>
-              <w:t>}</w:t>
-            </w:r>
-          </w:p>
-          <w:p>
-            <w:pPr>
-              <w:pStyle w:val="NoSpacing"/>
-              <w:jc w:val="both"/>
-              <w:rPr>
-                <w:rFonts w:cstheme="minorHAnsi"/>
-                <w:sz w:val="24"/>
-                <w:szCs w:val="24"/>
-              </w:rPr>
-            </w:pPr>
-          </w:p>
-          <w:p>
-            <w:pPr>
-              <w:pStyle w:val="NoSpacing"/>
-              <w:jc w:val="both"/>
-              <w:rPr>
-                <w:rFonts w:cstheme="minorHAnsi"/>
-                <w:sz w:val="24"/>
-                <w:szCs w:val="24"/>
-              </w:rPr>
-            </w:pPr>
-            <w:r>
-              <w:rPr>
-                <w:rFonts w:cstheme="minorHAnsi"/>
-                <w:sz w:val="24"/>
-                <w:szCs w:val="24"/>
-              </w:rPr>
-              <w:t>// Function to read gas sensor value</w:t>
-            </w:r>
-          </w:p>
-          <w:p>
-            <w:pPr>
-              <w:pStyle w:val="NoSpacing"/>
-              <w:jc w:val="both"/>
-              <w:rPr>
-                <w:rFonts w:cstheme="minorHAnsi"/>
-                <w:sz w:val="24"/>
-                <w:szCs w:val="24"/>
-              </w:rPr>
-            </w:pPr>
-            <w:r>
-              <w:rPr>
-                <w:rFonts w:cstheme="minorHAnsi"/>
-                <w:sz w:val="24"/>
-                <w:szCs w:val="24"/>
-              </w:rPr>
-              <w:t>float readSensor1() {</w:t>
-            </w:r>
-          </w:p>
-          <w:p>
-            <w:pPr>
-              <w:pStyle w:val="NoSpacing"/>
-              <w:jc w:val="both"/>
-              <w:rPr>
-                <w:rFonts w:cstheme="minorHAnsi"/>
-                <w:sz w:val="24"/>
-                <w:szCs w:val="24"/>
-              </w:rPr>
-            </w:pPr>
-            <w:r>
-              <w:rPr>
-                <w:rFonts w:cstheme="minorHAnsi"/>
-                <w:sz w:val="24"/>
-                <w:szCs w:val="24"/>
-              </w:rPr>
-              <w:t xml:space="preserve">  // Read the analog value from the gas sensor using analogRead function</w:t>
-            </w:r>
-          </w:p>
-          <w:p>
-            <w:pPr>
-              <w:pStyle w:val="NoSpacing"/>
-              <w:jc w:val="both"/>
-              <w:rPr>
-                <w:rFonts w:cstheme="minorHAnsi"/>
-                <w:sz w:val="24"/>
-                <w:szCs w:val="24"/>
-              </w:rPr>
-            </w:pPr>
-            <w:r>
-              <w:rPr>
-                <w:rFonts w:cstheme="minorHAnsi"/>
-                <w:sz w:val="24"/>
-                <w:szCs w:val="24"/>
-              </w:rPr>
-              <w:t xml:space="preserve">  int Sensor1Value = analogRead(Sensor1Pin);</w:t>
-            </w:r>
-          </w:p>
-          <w:p>
-            <w:pPr>
-              <w:pStyle w:val="NoSpacing"/>
-              <w:jc w:val="both"/>
-              <w:rPr>
-                <w:rFonts w:cstheme="minorHAnsi"/>
-                <w:sz w:val="24"/>
-                <w:szCs w:val="24"/>
-              </w:rPr>
-            </w:pPr>
-          </w:p>
-          <w:p>
-            <w:pPr>
-              <w:pStyle w:val="NoSpacing"/>
-              <w:jc w:val="both"/>
-              <w:rPr>
-                <w:rFonts w:cstheme="minorHAnsi"/>
-                <w:sz w:val="24"/>
-                <w:szCs w:val="24"/>
-              </w:rPr>
-            </w:pPr>
-            <w:r>
-              <w:rPr>
-                <w:rFonts w:cstheme="minorHAnsi"/>
-                <w:sz w:val="24"/>
-                <w:szCs w:val="24"/>
-              </w:rPr>
-              <w:t xml:space="preserve">  // Display the raw analog value on the Serial Monitor</w:t>
-            </w:r>
-          </w:p>
-          <w:p>
-            <w:pPr>
-              <w:pStyle w:val="NoSpacing"/>
-              <w:jc w:val="both"/>
-              <w:rPr>
-                <w:rFonts w:cstheme="minorHAnsi"/>
-                <w:sz w:val="24"/>
-                <w:szCs w:val="24"/>
-              </w:rPr>
-            </w:pPr>
-            <w:r>
-              <w:rPr>
-                <w:rFonts w:cstheme="minorHAnsi"/>
-                <w:sz w:val="24"/>
-                <w:szCs w:val="24"/>
-              </w:rPr>
-              <w:t xml:space="preserve">  Serial.print("Sensor 1 Value: ");</w:t>
-            </w:r>
-          </w:p>
-          <w:p>
-            <w:pPr>
-              <w:pStyle w:val="NoSpacing"/>
-              <w:jc w:val="both"/>
-              <w:rPr>
-                <w:rFonts w:cstheme="minorHAnsi"/>
-                <w:sz w:val="24"/>
-                <w:szCs w:val="24"/>
-              </w:rPr>
-            </w:pPr>
-            <w:r>
-              <w:rPr>
-                <w:rFonts w:cstheme="minorHAnsi"/>
-                <w:sz w:val="24"/>
-                <w:szCs w:val="24"/>
-              </w:rPr>
-              <w:t xml:space="preserve">  Serial.println(Sensor1Value);</w:t>
-            </w:r>
-          </w:p>
-          <w:p>
-            <w:pPr>
-              <w:pStyle w:val="NoSpacing"/>
-              <w:jc w:val="both"/>
-              <w:rPr>
-                <w:rFonts w:cstheme="minorHAnsi"/>
-                <w:sz w:val="24"/>
-                <w:szCs w:val="24"/>
-              </w:rPr>
-            </w:pPr>
-          </w:p>
-          <w:p>
-            <w:pPr>
-              <w:pStyle w:val="NoSpacing"/>
-              <w:jc w:val="both"/>
-              <w:rPr>
-                <w:rFonts w:cstheme="minorHAnsi"/>
-                <w:sz w:val="24"/>
-                <w:szCs w:val="24"/>
-              </w:rPr>
-            </w:pPr>
-            <w:r>
-              <w:rPr>
-                <w:rFonts w:cstheme="minorHAnsi"/>
-                <w:sz w:val="24"/>
-                <w:szCs w:val="24"/>
-              </w:rPr>
-              <w:t xml:space="preserve">  return Sensor1Value; // Return the raw analog value without mapping or scaling</w:t>
-            </w:r>
-          </w:p>
-          <w:p>
-            <w:pPr>
-              <w:pStyle w:val="NoSpacing"/>
-              <w:jc w:val="both"/>
-              <w:rPr>
-                <w:rFonts w:cstheme="minorHAnsi"/>
-                <w:sz w:val="24"/>
-                <w:szCs w:val="24"/>
-              </w:rPr>
-            </w:pPr>
-            <w:r>
-              <w:rPr>
-                <w:rFonts w:cstheme="minorHAnsi"/>
-                <w:sz w:val="24"/>
-                <w:szCs w:val="24"/>
-              </w:rPr>
-              <w:t>}</w:t>
-            </w:r>
-          </w:p>
-          <w:p>
-            <w:pPr>
-              <w:pStyle w:val="NoSpacing"/>
-              <w:jc w:val="both"/>
-              <w:rPr>
-                <w:rFonts w:cstheme="minorHAnsi"/>
-                <w:sz w:val="24"/>
-                <w:szCs w:val="24"/>
-              </w:rPr>
-            </w:pPr>
-          </w:p>
-          <w:p>
-            <w:pPr>
-              <w:pStyle w:val="NoSpacing"/>
-              <w:jc w:val="both"/>
-              <w:rPr>
-                <w:rFonts w:cstheme="minorHAnsi"/>
-                <w:sz w:val="24"/>
-                <w:szCs w:val="24"/>
-              </w:rPr>
-            </w:pPr>
-            <w:r>
-              <w:rPr>
-                <w:rFonts w:cstheme="minorHAnsi"/>
-                <w:sz w:val="24"/>
-                <w:szCs w:val="24"/>
-              </w:rPr>
-              <w:t>// Function to read sensor 2 value</w:t>
-            </w:r>
-            <w:r>
-              <w:rPr>
-                <w:rFonts w:cstheme="minorHAnsi"/>
-                <w:sz w:val="24"/>
-                <w:szCs w:val="24"/>
-              </w:rPr>
-              <w:t xml:space="preserve"> </w:t>
-            </w:r>
-          </w:p>
-          <w:p>
-            <w:pPr>
-              <w:pStyle w:val="NoSpacing"/>
-              <w:jc w:val="both"/>
-              <w:rPr>
-                <w:rFonts w:cstheme="minorHAnsi"/>
-                <w:sz w:val="24"/>
-                <w:szCs w:val="24"/>
-              </w:rPr>
-            </w:pPr>
-            <w:r>
-              <w:rPr>
-                <w:rFonts w:cstheme="minorHAnsi"/>
-                <w:sz w:val="24"/>
-                <w:szCs w:val="24"/>
-              </w:rPr>
-              <w:t>float readSensor2() {</w:t>
-            </w:r>
-          </w:p>
-          <w:p>
-            <w:pPr>
-              <w:pStyle w:val="NoSpacing"/>
-              <w:jc w:val="both"/>
-              <w:rPr>
-                <w:rFonts w:cstheme="minorHAnsi"/>
-                <w:sz w:val="24"/>
-                <w:szCs w:val="24"/>
-              </w:rPr>
-            </w:pPr>
-            <w:r>
-              <w:rPr>
-                <w:rFonts w:cstheme="minorHAnsi"/>
-                <w:sz w:val="24"/>
-                <w:szCs w:val="24"/>
-              </w:rPr>
-              <w:t xml:space="preserve">  // Read the analog value from the second sensor using analogRead function</w:t>
-            </w:r>
-          </w:p>
-          <w:p>
-            <w:pPr>
-              <w:pStyle w:val="NoSpacing"/>
-              <w:jc w:val="both"/>
-              <w:rPr>
-                <w:rFonts w:cstheme="minorHAnsi"/>
-                <w:sz w:val="24"/>
-                <w:szCs w:val="24"/>
-              </w:rPr>
-            </w:pPr>
-            <w:r>
-              <w:rPr>
-                <w:rFonts w:cstheme="minorHAnsi"/>
-                <w:sz w:val="24"/>
-                <w:szCs w:val="24"/>
-              </w:rPr>
-              <w:t xml:space="preserve">  int Sensor2Value = analogRead(Sensor2Pin);</w:t>
-            </w:r>
-          </w:p>
-          <w:p>
-            <w:pPr>
-              <w:pStyle w:val="NoSpacing"/>
-              <w:jc w:val="both"/>
-              <w:rPr>
-                <w:rFonts w:cstheme="minorHAnsi"/>
-                <w:sz w:val="24"/>
-                <w:szCs w:val="24"/>
-              </w:rPr>
-            </w:pPr>
-          </w:p>
-          <w:p>
-            <w:pPr>
-              <w:pStyle w:val="NoSpacing"/>
-              <w:jc w:val="both"/>
-              <w:rPr>
-                <w:rFonts w:cstheme="minorHAnsi"/>
-                <w:sz w:val="24"/>
-                <w:szCs w:val="24"/>
-              </w:rPr>
-            </w:pPr>
-            <w:r>
-              <w:rPr>
-                <w:rFonts w:cstheme="minorHAnsi"/>
-                <w:sz w:val="24"/>
-                <w:szCs w:val="24"/>
-              </w:rPr>
-              <w:t xml:space="preserve">  // Display the raw analog value on the Serial Monitor</w:t>
-            </w:r>
-          </w:p>
-          <w:p>
-            <w:pPr>
-              <w:pStyle w:val="NoSpacing"/>
-              <w:jc w:val="both"/>
-              <w:rPr>
-                <w:rFonts w:cstheme="minorHAnsi"/>
-                <w:sz w:val="24"/>
-                <w:szCs w:val="24"/>
-              </w:rPr>
-            </w:pPr>
-            <w:r>
-              <w:rPr>
-                <w:rFonts w:cstheme="minorHAnsi"/>
-                <w:sz w:val="24"/>
-                <w:szCs w:val="24"/>
-              </w:rPr>
-              <w:t xml:space="preserve">  Serial.print("Sensor 2 Value: ");</w:t>
-            </w:r>
-          </w:p>
-          <w:p>
-            <w:pPr>
-              <w:pStyle w:val="NoSpacing"/>
-              <w:jc w:val="both"/>
-              <w:rPr>
-                <w:rFonts w:cstheme="minorHAnsi"/>
-                <w:sz w:val="24"/>
-                <w:szCs w:val="24"/>
-              </w:rPr>
-            </w:pPr>
-            <w:r>
-              <w:rPr>
-                <w:rFonts w:cstheme="minorHAnsi"/>
-                <w:sz w:val="24"/>
-                <w:szCs w:val="24"/>
-              </w:rPr>
-              <w:t xml:space="preserve">  Serial.println(Sensor2Value);</w:t>
-            </w:r>
-          </w:p>
-          <w:p>
-            <w:pPr>
-              <w:pStyle w:val="NoSpacing"/>
-              <w:jc w:val="both"/>
-              <w:rPr>
-                <w:rFonts w:cstheme="minorHAnsi"/>
-                <w:sz w:val="24"/>
-                <w:szCs w:val="24"/>
-              </w:rPr>
-            </w:pPr>
-          </w:p>
-          <w:p>
-            <w:pPr>
-              <w:pStyle w:val="NoSpacing"/>
-              <w:jc w:val="both"/>
-              <w:rPr>
-                <w:rFonts w:cstheme="minorHAnsi"/>
-                <w:sz w:val="24"/>
-                <w:szCs w:val="24"/>
-              </w:rPr>
-            </w:pPr>
-            <w:r>
-              <w:rPr>
-                <w:rFonts w:cstheme="minorHAnsi"/>
-                <w:sz w:val="24"/>
-                <w:szCs w:val="24"/>
-              </w:rPr>
-              <w:t xml:space="preserve">  return Sensor2Value; // Return the raw analog value without mapping or scaling</w:t>
-            </w:r>
-          </w:p>
-          <w:p>
-            <w:pPr>
-              <w:pStyle w:val="NoSpacing"/>
-              <w:jc w:val="both"/>
-              <w:rPr>
-                <w:rFonts w:cstheme="minorHAnsi"/>
-                <w:sz w:val="24"/>
-                <w:szCs w:val="24"/>
-              </w:rPr>
-            </w:pPr>
-            <w:r>
-              <w:rPr>
-                <w:rFonts w:cstheme="minorHAnsi"/>
-                <w:sz w:val="24"/>
-                <w:szCs w:val="24"/>
-              </w:rPr>
-              <w:t>}</w:t>
-            </w:r>
-          </w:p>
-          <w:p>
-            <w:pPr>
-              <w:pStyle w:val="NoSpacing"/>
-              <w:jc w:val="both"/>
-              <w:rPr>
-                <w:rFonts w:cstheme="minorHAnsi"/>
-                <w:sz w:val="24"/>
-                <w:szCs w:val="24"/>
-              </w:rPr>
-            </w:pPr>
-          </w:p>
-          <w:p>
-            <w:pPr>
-              <w:pStyle w:val="NoSpacing"/>
-              <w:jc w:val="both"/>
-              <w:rPr>
-                <w:rFonts w:cstheme="minorHAnsi"/>
-                <w:sz w:val="24"/>
-                <w:szCs w:val="24"/>
-              </w:rPr>
-            </w:pPr>
-            <w:r>
-              <w:rPr>
-                <w:rFonts w:cstheme="minorHAnsi"/>
-                <w:sz w:val="24"/>
-                <w:szCs w:val="24"/>
-              </w:rPr>
-              <w:t>// Function to read sensor 3 value</w:t>
-            </w:r>
-          </w:p>
-          <w:p>
-            <w:pPr>
-              <w:pStyle w:val="NoSpacing"/>
-              <w:jc w:val="both"/>
-              <w:rPr>
-                <w:rFonts w:cstheme="minorHAnsi"/>
-                <w:sz w:val="24"/>
-                <w:szCs w:val="24"/>
-              </w:rPr>
-            </w:pPr>
-            <w:r>
-              <w:rPr>
-                <w:rFonts w:cstheme="minorHAnsi"/>
-                <w:sz w:val="24"/>
-                <w:szCs w:val="24"/>
-              </w:rPr>
-              <w:t>float readSensor3() {</w:t>
-            </w:r>
-          </w:p>
-          <w:p>
-            <w:pPr>
-              <w:pStyle w:val="NoSpacing"/>
-              <w:jc w:val="both"/>
-              <w:rPr>
-                <w:rFonts w:cstheme="minorHAnsi"/>
-                <w:sz w:val="24"/>
-                <w:szCs w:val="24"/>
-              </w:rPr>
-            </w:pPr>
-            <w:r>
-              <w:rPr>
-                <w:rFonts w:cstheme="minorHAnsi"/>
-                <w:sz w:val="24"/>
-                <w:szCs w:val="24"/>
-              </w:rPr>
-              <w:t xml:space="preserve">  // Read the analog value from the third sensor using analogRead function</w:t>
-            </w:r>
-          </w:p>
-          <w:p>
-            <w:pPr>
-              <w:pStyle w:val="NoSpacing"/>
-              <w:jc w:val="both"/>
-              <w:rPr>
-                <w:rFonts w:cstheme="minorHAnsi"/>
-                <w:sz w:val="24"/>
-                <w:szCs w:val="24"/>
-              </w:rPr>
-            </w:pPr>
-            <w:r>
-              <w:rPr>
-                <w:rFonts w:cstheme="minorHAnsi"/>
-                <w:sz w:val="24"/>
-                <w:szCs w:val="24"/>
-              </w:rPr>
-              <w:t xml:space="preserve">  int Sensor3Value = analogRead(Sensor3Pin);</w:t>
-            </w:r>
-          </w:p>
-          <w:p>
-            <w:pPr>
-              <w:pStyle w:val="NoSpacing"/>
-              <w:jc w:val="both"/>
-              <w:rPr>
-                <w:rFonts w:cstheme="minorHAnsi"/>
-                <w:sz w:val="24"/>
-                <w:szCs w:val="24"/>
-              </w:rPr>
-            </w:pPr>
-          </w:p>
-          <w:p>
-            <w:pPr>
-              <w:pStyle w:val="NoSpacing"/>
-              <w:jc w:val="both"/>
-              <w:rPr>
-                <w:rFonts w:cstheme="minorHAnsi"/>
-                <w:sz w:val="24"/>
-                <w:szCs w:val="24"/>
-              </w:rPr>
-            </w:pPr>
-            <w:r>
-              <w:rPr>
-                <w:rFonts w:cstheme="minorHAnsi"/>
-                <w:sz w:val="24"/>
-                <w:szCs w:val="24"/>
-              </w:rPr>
-              <w:t xml:space="preserve">  // Display the raw analog value on the Serial Monitor</w:t>
-            </w:r>
-          </w:p>
-          <w:p>
-            <w:pPr>
-              <w:pStyle w:val="NoSpacing"/>
-              <w:jc w:val="both"/>
-              <w:rPr>
-                <w:rFonts w:cstheme="minorHAnsi"/>
-                <w:sz w:val="24"/>
-                <w:szCs w:val="24"/>
-              </w:rPr>
-            </w:pPr>
-            <w:r>
-              <w:rPr>
-                <w:rFonts w:cstheme="minorHAnsi"/>
-                <w:sz w:val="24"/>
-                <w:szCs w:val="24"/>
-              </w:rPr>
-              <w:t xml:space="preserve">  Serial.print("Sensor 3 Value: ");</w:t>
-            </w:r>
-          </w:p>
-          <w:p>
-            <w:pPr>
-              <w:pStyle w:val="NoSpacing"/>
-              <w:jc w:val="both"/>
-              <w:rPr>
-                <w:rFonts w:cstheme="minorHAnsi"/>
-                <w:sz w:val="24"/>
-                <w:szCs w:val="24"/>
-              </w:rPr>
-            </w:pPr>
-            <w:r>
-              <w:rPr>
-                <w:rFonts w:cstheme="minorHAnsi"/>
-                <w:sz w:val="24"/>
-                <w:szCs w:val="24"/>
-              </w:rPr>
-              <w:t xml:space="preserve">  Serial.println(Sensor3Value);</w:t>
-            </w:r>
-          </w:p>
-          <w:p>
-            <w:pPr>
-              <w:pStyle w:val="NoSpacing"/>
-              <w:jc w:val="both"/>
-              <w:rPr>
-                <w:rFonts w:cstheme="minorHAnsi"/>
-                <w:sz w:val="24"/>
-                <w:szCs w:val="24"/>
-              </w:rPr>
-            </w:pPr>
-          </w:p>
-          <w:p>
-            <w:pPr>
-              <w:pStyle w:val="NoSpacing"/>
-              <w:jc w:val="both"/>
-              <w:rPr>
-                <w:rFonts w:cstheme="minorHAnsi"/>
-                <w:sz w:val="24"/>
-                <w:szCs w:val="24"/>
-              </w:rPr>
-            </w:pPr>
-            <w:r>
-              <w:rPr>
-                <w:rFonts w:cstheme="minorHAnsi"/>
-                <w:sz w:val="24"/>
-                <w:szCs w:val="24"/>
-              </w:rPr>
-              <w:t xml:space="preserve">  return Sensor3Value; // Return the raw analog value without mapping or scaling</w:t>
-            </w:r>
-          </w:p>
-          <w:p>
-            <w:pPr>
-              <w:pStyle w:val="NoSpacing"/>
-              <w:jc w:val="both"/>
-              <w:rPr>
-                <w:rFonts w:cstheme="minorHAnsi"/>
-                <w:sz w:val="24"/>
-                <w:szCs w:val="24"/>
-              </w:rPr>
-            </w:pPr>
-            <w:r>
-              <w:rPr>
-                <w:rFonts w:cstheme="minorHAnsi"/>
-                <w:sz w:val="24"/>
-                <w:szCs w:val="24"/>
-              </w:rPr>
-              <w:t>}</w:t>
-            </w:r>
-          </w:p>
-          <w:p>
-            <w:pPr>
-              <w:pStyle w:val="NoSpacing"/>
-              <w:jc w:val="both"/>
-              <w:rPr>
-                <w:rFonts w:cstheme="minorHAnsi"/>
-                <w:sz w:val="24"/>
-                <w:szCs w:val="24"/>
-              </w:rPr>
-            </w:pPr>
-          </w:p>
-          <w:p>
-            <w:pPr>
-              <w:pStyle w:val="NoSpacing"/>
-              <w:jc w:val="both"/>
-              <w:rPr>
-                <w:rFonts w:cstheme="minorHAnsi"/>
-                <w:sz w:val="24"/>
-                <w:szCs w:val="24"/>
-              </w:rPr>
-            </w:pPr>
-            <w:r>
-              <w:rPr>
-                <w:rFonts w:cstheme="minorHAnsi"/>
-                <w:sz w:val="24"/>
-                <w:szCs w:val="24"/>
-              </w:rPr>
-              <w:t>// Function to read sensor 4 value</w:t>
-            </w:r>
-          </w:p>
-          <w:p>
-            <w:pPr>
-              <w:pStyle w:val="NoSpacing"/>
-              <w:jc w:val="both"/>
-              <w:rPr>
-                <w:rFonts w:cstheme="minorHAnsi"/>
-                <w:sz w:val="24"/>
-                <w:szCs w:val="24"/>
-              </w:rPr>
-            </w:pPr>
-            <w:r>
-              <w:rPr>
-                <w:rFonts w:cstheme="minorHAnsi"/>
-                <w:sz w:val="24"/>
-                <w:szCs w:val="24"/>
-              </w:rPr>
-              <w:t>float readSensor4() {</w:t>
-            </w:r>
-          </w:p>
-          <w:p>
-            <w:pPr>
-              <w:pStyle w:val="NoSpacing"/>
-              <w:jc w:val="both"/>
-              <w:rPr>
-                <w:rFonts w:cstheme="minorHAnsi"/>
-                <w:sz w:val="24"/>
-                <w:szCs w:val="24"/>
-              </w:rPr>
-            </w:pPr>
-            <w:r>
-              <w:rPr>
-                <w:rFonts w:cstheme="minorHAnsi"/>
-                <w:sz w:val="24"/>
-                <w:szCs w:val="24"/>
-              </w:rPr>
               <w:t xml:space="preserve">  // Read the analog value from the third sensor using analogRead function</w:t>
             </w:r>
           </w:p>
@@ -8436,23 +8361,7 @@
           <w:sz w:val="24"/>
           <w:szCs w:val="24"/>
         </w:rPr>
-        <w:t>Sensor</w:t>
-      </w:r>
-      <w:r>
-        <w:rPr>
-          <w:rFonts w:cstheme="minorHAnsi"/>
-          <w:sz w:val="24"/>
-          <w:szCs w:val="24"/>
-        </w:rPr>
-        <w:t>2</w:t>
-      </w:r>
-      <w:r>
-        <w:rPr>
-          <w:rFonts w:cstheme="minorHAnsi"/>
-          <w:sz w:val="24"/>
-          <w:szCs w:val="24"/>
-        </w:rPr>
-        <w:t xml:space="preserve"> - </w:t>
+        <w:t xml:space="preserve">Sensor2 - </w:t>
       </w:r>
       <w:r>
         <w:rPr>
@@ -8483,23 +8392,7 @@
           <w:sz w:val="24"/>
           <w:szCs w:val="24"/>
         </w:rPr>
-        <w:t>Sensor</w:t>
-      </w:r>
-      <w:r>
-        <w:rPr>
-          <w:rFonts w:cstheme="minorHAnsi"/>
-          <w:sz w:val="24"/>
-          <w:szCs w:val="24"/>
-        </w:rPr>
-        <w:t>3</w:t>
-      </w:r>
-      <w:r>
-        <w:rPr>
-          <w:rFonts w:cstheme="minorHAnsi"/>
-          <w:sz w:val="24"/>
-          <w:szCs w:val="24"/>
-        </w:rPr>
-        <w:t xml:space="preserve"> - </w:t>
+        <w:t xml:space="preserve">Sensor3 - </w:t>
       </w:r>
       <w:r>
         <w:rPr>
@@ -8530,23 +8423,7 @@
           <w:sz w:val="24"/>
           <w:szCs w:val="24"/>
         </w:rPr>
-        <w:t>Sensor</w:t>
-      </w:r>
-      <w:r>
-        <w:rPr>
-          <w:rFonts w:cstheme="minorHAnsi"/>
-          <w:sz w:val="24"/>
-          <w:szCs w:val="24"/>
-        </w:rPr>
-        <w:t>4</w:t>
-      </w:r>
-      <w:r>
-        <w:rPr>
-          <w:rFonts w:cstheme="minorHAnsi"/>
-          <w:sz w:val="24"/>
-          <w:szCs w:val="24"/>
-        </w:rPr>
-        <w:t xml:space="preserve"> - </w:t>
+        <w:t xml:space="preserve">Sensor4 - </w:t>
       </w:r>
       <w:r>
         <w:rPr>
@@ -8915,6 +8792,7 @@
           <w:sz w:val="24"/>
           <w:szCs w:val="24"/>
         </w:rPr>
+        <w:lastRenderedPageBreak/>
         <w:t>requests: This library is used for making HTTP requests, but it is not used in the code snippet provided.</w:t>
       </w:r>
     </w:p>
@@ -8938,7 +8816,6 @@
           <w:sz w:val="24"/>
           <w:szCs w:val="24"/>
         </w:rPr>
-        <w:lastRenderedPageBreak/>
         <w:t>time: The time module is used for time-related functions and is likely utilized for timing or delays in the program execution.</w:t>
       </w:r>
     </w:p>
@@ -9681,6 +9558,7 @@
                 <w:sz w:val="24"/>
                 <w:szCs w:val="24"/>
               </w:rPr>
+              <w:lastRenderedPageBreak/>
               <w:t xml:space="preserve">    telegram_api_url = f"https://api.telegram.org/bot{telegram_bot_token}/sendMessage"</w:t>
             </w:r>
           </w:p>
@@ -10461,6 +10339,7 @@
           <w:sz w:val="24"/>
           <w:szCs w:val="24"/>
         </w:rPr>
+        <w:lastRenderedPageBreak/>
         <w:t>If a sensor's average gas concentration value exceeds 30, it sends a Telegram notification with the sensor name and the average value, indicating a gas leak. It also writes the average value to InfluxDB with a unique field name for each sensor.</w:t>
       </w:r>
     </w:p>
@@ -10512,7 +10391,6 @@
                 <w:sz w:val="24"/>
                 <w:szCs w:val="24"/>
               </w:rPr>
-              <w:lastRenderedPageBreak/>
               <w:t>def process_gas_sensor(sensor):</w:t>
             </w:r>
           </w:p>
@@ -11189,7 +11067,6 @@
                 <w:sz w:val="24"/>
                 <w:szCs w:val="24"/>
               </w:rPr>
-              <w:lastRenderedPageBreak/>
               <w:t xml:space="preserve">        self.token = "Your_InfluxDB_Token"</w:t>
             </w:r>
           </w:p>
@@ -11349,7 +11226,6 @@
           <w:sz w:val="24"/>
           <w:szCs w:val="24"/>
         </w:rPr>
-        <w:lastRenderedPageBreak/>
         <w:t>The InfluxDB class is designed to manage interactions with the InfluxDB database. It is initialized with a bucket parameter, which specifies the name of the InfluxDB bucket to which data will be written. The class sets up the necessary configurations to connect to the InfluxDB server using the provided URL, token, and organization.</w:t>
       </w:r>
     </w:p>
@@ -11876,6 +11752,7 @@
                 <w:sz w:val="24"/>
                 <w:szCs w:val="24"/>
               </w:rPr>
+              <w:lastRenderedPageBreak/>
               <w:t xml:space="preserve">    def after_writing_to_influxdb(self):</w:t>
             </w:r>
           </w:p>
@@ -11944,7 +11821,6 @@
                 <w:sz w:val="24"/>
                 <w:szCs w:val="24"/>
               </w:rPr>
-              <w:lastRenderedPageBreak/>
               <w:t xml:space="preserve">        if self.query_api is None:</w:t>
             </w:r>
           </w:p>
@@ -12311,6 +12187,7 @@
           <w:sz w:val="24"/>
           <w:szCs w:val="24"/>
         </w:rPr>
+        <w:lastRenderedPageBreak/>
         <w:t>delete(self, measure, start, stop): This method is used to delete data from the InfluxDB database. It takes the measure (measurement name), start (start time of data to delete), and stop (end time of data to delete) as inputs. It returns the result of the delete operation.</w:t>
       </w:r>
     </w:p>
@@ -12403,7 +12280,16 @@
           <w:sz w:val="24"/>
           <w:szCs w:val="24"/>
         </w:rPr>
-        <w:t>query_mean(self, measure, start): Similar to the query method, this method performs a query to calculate the mean value of the specified measure within the specified data range (based on start). It returns the query result in the form of tables.</w:t>
+        <w:t xml:space="preserve">query_mean(self, measure, start): Similar to the query method, this method performs a query to calculate the mean value of the specified measure within the </w:t>
+      </w:r>
+      <w:r>
+        <w:rPr>
+          <w:rFonts w:cstheme="minorHAnsi"/>
+          <w:sz w:val="24"/>
+          <w:szCs w:val="24"/>
+        </w:rPr>
+        <w:lastRenderedPageBreak/>
+        <w:t>specified data range (based on start). It returns the query result in the form of tables.</w:t>
       </w:r>
     </w:p>
     <w:p>
@@ -12492,7 +12378,6 @@
                 <w:sz w:val="24"/>
                 <w:szCs w:val="24"/>
               </w:rPr>
-              <w:lastRenderedPageBreak/>
               <w:t xml:space="preserve">        "name": "Sensor1",</w:t>
             </w:r>
           </w:p>
@@ -12956,7 +12841,6 @@
           <w:sz w:val="24"/>
           <w:szCs w:val="24"/>
         </w:rPr>
-        <w:lastRenderedPageBreak/>
         <w:t>The code defines a list gas_sensors that holds information about different gas sensors and their settings. Each sensor is represented as a dictionary with the following properties:</w:t>
       </w:r>
     </w:p>
@@ -13215,6 +13099,7 @@
                 <w:sz w:val="24"/>
                 <w:szCs w:val="24"/>
               </w:rPr>
+              <w:lastRenderedPageBreak/>
               <w:t xml:space="preserve">        while True:</w:t>
             </w:r>
           </w:p>
@@ -13334,7 +13219,6 @@
                 <w:sz w:val="24"/>
                 <w:szCs w:val="24"/>
               </w:rPr>
-              <w:lastRenderedPageBreak/>
               <w:t xml:space="preserve">            for sensor in gas_sensors:</w:t>
             </w:r>
           </w:p>
@@ -13931,7 +13815,16 @@
           <w:sz w:val="24"/>
           <w:szCs w:val="24"/>
         </w:rPr>
-        <w:t>After calculating the average for each sensor, the program calls the process_gas_sensor function for the current sensor. This function calculates the overall average of the received values and compares it to a threshold of 30. If the average exceeds 30, it sends a Telegram notification to warn about a potential gas leak. It also writes the average value to the InfluxDB database using the ts.write_data_to_influxdb method.</w:t>
+        <w:t xml:space="preserve">After calculating the average for each sensor, the program calls the process_gas_sensor function for the current sensor. This function calculates the overall average of the received values and compares it to a threshold of 30. If the average exceeds 30, it sends a Telegram notification </w:t>
+      </w:r>
+      <w:r>
+        <w:rPr>
+          <w:rFonts w:cstheme="minorHAnsi"/>
+          <w:sz w:val="24"/>
+          <w:szCs w:val="24"/>
+        </w:rPr>
+        <w:lastRenderedPageBreak/>
+        <w:t>to warn about a potential gas leak. It also writes the average value to the InfluxDB database using the ts.write_data_to_influxdb method.</w:t>
       </w:r>
     </w:p>
     <w:p>
@@ -14050,16 +13943,7 @@
           <w:sz w:val="24"/>
           <w:szCs w:val="24"/>
         </w:rPr>
-        <w:t xml:space="preserve">0) before starting the next iteration. This </w:t>
-      </w:r>
-      <w:r>
-        <w:rPr>
-          <w:rFonts w:cstheme="minorHAnsi"/>
-          <w:sz w:val="24"/>
-          <w:szCs w:val="24"/>
-        </w:rPr>
-        <w:lastRenderedPageBreak/>
-        <w:t xml:space="preserve">allows the program to collect new data points for the next </w:t>
+        <w:t xml:space="preserve">0) before starting the next iteration. This allows the program to collect new data points for the next </w:t>
       </w:r>
       <w:r>
         <w:rPr>
@@ -14531,72 +14415,6 @@
     <w:p>
       <w:pPr>
         <w:pStyle w:val="NoSpacing"/>
-        <w:jc w:val="both"/>
-        <w:rPr>
-          <w:rFonts w:cstheme="minorHAnsi"/>
-          <w:sz w:val="24"/>
-          <w:szCs w:val="24"/>
-        </w:rPr>
-      </w:pPr>
-    </w:p>
-    <w:p>
-      <w:pPr>
-        <w:pStyle w:val="NoSpacing"/>
-        <w:jc w:val="both"/>
-        <w:rPr>
-          <w:rFonts w:cstheme="minorHAnsi"/>
-          <w:sz w:val="24"/>
-          <w:szCs w:val="24"/>
-        </w:rPr>
-      </w:pPr>
-    </w:p>
-    <w:p>
-      <w:pPr>
-        <w:pStyle w:val="NoSpacing"/>
-        <w:jc w:val="both"/>
-        <w:rPr>
-          <w:rFonts w:cstheme="minorHAnsi"/>
-          <w:sz w:val="24"/>
-          <w:szCs w:val="24"/>
-        </w:rPr>
-      </w:pPr>
-    </w:p>
-    <w:p>
-      <w:pPr>
-        <w:pStyle w:val="NoSpacing"/>
-        <w:jc w:val="both"/>
-        <w:rPr>
-          <w:rFonts w:cstheme="minorHAnsi"/>
-          <w:sz w:val="24"/>
-          <w:szCs w:val="24"/>
-        </w:rPr>
-      </w:pPr>
-    </w:p>
-    <w:p>
-      <w:pPr>
-        <w:pStyle w:val="NoSpacing"/>
-        <w:jc w:val="both"/>
-        <w:rPr>
-          <w:rFonts w:cstheme="minorHAnsi"/>
-          <w:sz w:val="24"/>
-          <w:szCs w:val="24"/>
-        </w:rPr>
-      </w:pPr>
-    </w:p>
-    <w:p>
-      <w:pPr>
-        <w:pStyle w:val="NoSpacing"/>
-        <w:jc w:val="both"/>
-        <w:rPr>
-          <w:rFonts w:cstheme="minorHAnsi"/>
-          <w:sz w:val="24"/>
-          <w:szCs w:val="24"/>
-        </w:rPr>
-      </w:pPr>
-    </w:p>
-    <w:p>
-      <w:pPr>
-        <w:pStyle w:val="NoSpacing"/>
         <w:numPr>
           <w:ilvl w:val="1"/>
           <w:numId w:val="14"/>
@@ -14619,17 +14437,7 @@
           <w:szCs w:val="28"/>
         </w:rPr>
         <w:lastRenderedPageBreak/>
-        <w:t>Leakage Alerts</w:t>
-      </w:r>
-      <w:r>
-        <w:rPr>
-          <w:rFonts w:cstheme="minorHAnsi"/>
-          <w:b/>
-          <w:bCs/>
-          <w:sz w:val="28"/>
-          <w:szCs w:val="28"/>
-        </w:rPr>
-        <w:t>:</w:t>
+        <w:t>Leakage Alerts:</w:t>
       </w:r>
     </w:p>
     <w:p>
@@ -14832,15 +14640,7 @@
           <w:sz w:val="24"/>
           <w:szCs w:val="24"/>
         </w:rPr>
-        <w:t xml:space="preserve"> The messages include the average gas concentration value for each sensor over a specific period. The average value gives an overall indication of the gas levels recorded by that particular sensor during the monitoring period. If the average value exceeds the predefined threshold of 30, indicating a potential gas leak or elevated gas levels</w:t>
-      </w:r>
-      <w:r>
-        <w:rPr>
-          <w:rFonts w:cstheme="minorHAnsi"/>
-          <w:sz w:val="24"/>
-          <w:szCs w:val="24"/>
-        </w:rPr>
-        <w:t>.</w:t>
+        <w:t xml:space="preserve"> The messages include the average gas concentration value for each sensor over a specific period. The average value gives an overall indication of the gas levels recorded by that particular sensor during the monitoring period. If the average value exceeds the predefined threshold of 30, indicating a potential gas leak or elevated gas levels.</w:t>
       </w:r>
     </w:p>
     <w:p>
@@ -14930,31 +14730,7 @@
           <w:sz w:val="24"/>
           <w:szCs w:val="24"/>
         </w:rPr>
-        <w:t xml:space="preserve"> The appearance of this text suggests that the gas concentration monitoring script or system execution was manually terminated or stopped</w:t>
-      </w:r>
-      <w:r>
-        <w:rPr>
-          <w:rFonts w:cstheme="minorHAnsi"/>
-          <w:sz w:val="24"/>
-          <w:szCs w:val="24"/>
-        </w:rPr>
-        <w:t xml:space="preserve"> </w:t>
-      </w:r>
-      <w:r>
-        <w:rPr>
-          <w:rFonts w:cstheme="minorHAnsi"/>
-          <w:sz w:val="24"/>
-          <w:szCs w:val="24"/>
-        </w:rPr>
-        <w:t>by a user</w:t>
-      </w:r>
-      <w:r>
-        <w:rPr>
-          <w:rFonts w:cstheme="minorHAnsi"/>
-          <w:sz w:val="24"/>
-          <w:szCs w:val="24"/>
-        </w:rPr>
-        <w:t xml:space="preserve"> after the detected leakage was repaired or </w:t>
+        <w:t xml:space="preserve"> The appearance of this text suggests that the gas concentration monitoring script or system execution was manually terminated or stopped by a user after the detected leakage was repaired or </w:t>
       </w:r>
       <w:r>
         <w:rPr>
@@ -21496,6 +21272,7 @@
   <w:style w:type="character" w:default="1" w:styleId="DefaultParagraphFont">
     <w:name w:val="Default Paragraph Font"/>
     <w:uiPriority w:val="1"/>
+    <w:semiHidden/>
     <w:unhideWhenUsed/>
   </w:style>
   <w:style w:type="table" w:default="1" w:styleId="TableNormal">

</xml_diff>